<commit_message>
Implementado completamente o CRUD da tabela Categories, e iniciado a implementação para a tabela Users do banco de dados
</commit_message>
<xml_diff>
--- a/Documentação/CHANGELOG.docx
+++ b/Documentação/CHANGELOG.docx
@@ -7,14 +7,11 @@
         <w:pStyle w:val="PargrafodaLista"/>
         <w:numPr>
           <w:ilvl w:val="0"/>
-          <w:numId w:val="1"/>
+          <w:numId w:val="4"/>
         </w:numPr>
       </w:pPr>
       <w:r>
-        <w:t>29/07 - 21:50</w:t>
-      </w:r>
-      <w:r>
-        <w:t xml:space="preserve"> – BANCO DE DADOS</w:t>
+        <w:t>29/07 - 21:50 – BANCO DE DADOS</w:t>
       </w:r>
     </w:p>
     <w:p>
@@ -27,13 +24,7 @@
       </w:r>
       <w:proofErr w:type="spellEnd"/>
       <w:r>
-        <w:t xml:space="preserve"> de criação.</w:t>
-      </w:r>
-      <w:r>
-        <w:t xml:space="preserve"> </w:t>
-      </w:r>
-      <w:r>
-        <w:t xml:space="preserve">Também adicionado a base do projeto em </w:t>
+        <w:t xml:space="preserve"> de criação. Também adicionado a base do projeto em </w:t>
       </w:r>
       <w:proofErr w:type="spellStart"/>
       <w:r>
@@ -41,13 +32,7 @@
       </w:r>
       <w:proofErr w:type="spellEnd"/>
       <w:r>
-        <w:t>, conforme o tempo for passando e eu for estudando</w:t>
-      </w:r>
-      <w:r>
-        <w:t>. I</w:t>
-      </w:r>
-      <w:r>
-        <w:t xml:space="preserve">rei arrumando essa parte até o fim da semana que vem (10/08) - </w:t>
+        <w:t xml:space="preserve">, conforme o tempo for passando e eu for estudando. Irei arrumando essa parte até o fim da semana que vem (10/08) - </w:t>
       </w:r>
       <w:proofErr w:type="spellStart"/>
       <w:r>
@@ -58,31 +43,26 @@
         <w:t xml:space="preserve"> Sanches Mancini</w:t>
       </w:r>
     </w:p>
-    <w:p/>
+    <w:p>
+      <w:pPr>
+        <w:ind w:left="709" w:firstLine="0"/>
+      </w:pPr>
+    </w:p>
     <w:p>
       <w:pPr>
         <w:pStyle w:val="PargrafodaLista"/>
         <w:numPr>
           <w:ilvl w:val="0"/>
-          <w:numId w:val="1"/>
+          <w:numId w:val="4"/>
         </w:numPr>
       </w:pPr>
       <w:r>
-        <w:t xml:space="preserve">01/08 - 21:31 </w:t>
-      </w:r>
-      <w:r>
-        <w:t>-- API</w:t>
+        <w:t>01/08 - 21:31 -- API</w:t>
       </w:r>
     </w:p>
     <w:p>
       <w:r>
-        <w:t xml:space="preserve">    Iniciado o desenvolvimento da Web A</w:t>
-      </w:r>
-      <w:r>
-        <w:t>PI</w:t>
-      </w:r>
-      <w:r>
-        <w:t xml:space="preserve"> em C# para conexão do banco de dados com o APP - </w:t>
+        <w:t xml:space="preserve">    Iniciado o desenvolvimento da Web API em C# para conexão do banco de dados com o APP - </w:t>
       </w:r>
       <w:proofErr w:type="spellStart"/>
       <w:r>
@@ -93,20 +73,21 @@
         <w:t xml:space="preserve"> Sanches Mancini</w:t>
       </w:r>
     </w:p>
-    <w:p/>
+    <w:p>
+      <w:pPr>
+        <w:ind w:left="709" w:firstLine="0"/>
+      </w:pPr>
+    </w:p>
     <w:p>
       <w:pPr>
         <w:pStyle w:val="PargrafodaLista"/>
         <w:numPr>
           <w:ilvl w:val="0"/>
-          <w:numId w:val="1"/>
+          <w:numId w:val="4"/>
         </w:numPr>
       </w:pPr>
       <w:r>
-        <w:t xml:space="preserve">04/08 - 10:42 </w:t>
-      </w:r>
-      <w:r>
-        <w:t>– API MVC</w:t>
+        <w:t>04/08 - 10:42 – API MVC</w:t>
       </w:r>
     </w:p>
     <w:p>
@@ -124,11 +105,24 @@
       </w:r>
     </w:p>
     <w:p>
-      <w:pPr>
-        <w:ind w:firstLine="0"/>
-      </w:pPr>
-      <w:r>
-        <w:t>Já conseguindo inserir novas categorias ou exibi-las através da API</w:t>
+      <w:r>
+        <w:t>Classes com “</w:t>
+      </w:r>
+      <w:proofErr w:type="spellStart"/>
+      <w:r>
+        <w:t>Add</w:t>
+      </w:r>
+      <w:proofErr w:type="spellEnd"/>
+      <w:r>
+        <w:t>[..]Model” servem de “</w:t>
+      </w:r>
+      <w:proofErr w:type="spellStart"/>
+      <w:r>
+        <w:t>template</w:t>
+      </w:r>
+      <w:proofErr w:type="spellEnd"/>
+      <w:r>
+        <w:t>” para a inserção de dados, assim não precisando inserir coisas como o ID presente na classe original</w:t>
       </w:r>
     </w:p>
     <w:p>
@@ -136,9 +130,37 @@
         <w:ind w:firstLine="0"/>
       </w:pPr>
       <w:r>
+        <w:t>Já conseguindo inserir novas categorias ou exibi-las através da API</w:t>
+      </w:r>
+      <w:r>
+        <w:t xml:space="preserve"> </w:t>
+      </w:r>
+      <w:r>
+        <w:t xml:space="preserve">- </w:t>
+      </w:r>
+      <w:proofErr w:type="spellStart"/>
+      <w:r>
+        <w:t>Khaléu</w:t>
+      </w:r>
+      <w:proofErr w:type="spellEnd"/>
+      <w:r>
+        <w:t xml:space="preserve"> Sanches Mancini</w:t>
+      </w:r>
+      <w:r>
+        <w:t>.</w:t>
+      </w:r>
+    </w:p>
+    <w:p>
+      <w:pPr>
+        <w:ind w:firstLine="0"/>
+      </w:pPr>
+      <w:r>
+        <w:rPr>
+          <w:noProof/>
+        </w:rPr>
         <w:drawing>
-          <wp:inline distT="0" distB="0" distL="0" distR="0" wp14:anchorId="7487FDA0" wp14:editId="774FDEA5">
-            <wp:extent cx="5400040" cy="1475105"/>
+          <wp:inline distT="0" distB="0" distL="0" distR="0" wp14:anchorId="7487FDA0" wp14:editId="4F90FCE1">
+            <wp:extent cx="5400040" cy="1337310"/>
             <wp:effectExtent l="0" t="0" r="0" b="0"/>
             <wp:docPr id="1542927237" name="Imagem 1" descr="Aplicativo&#10;&#10;Descrição gerada automaticamente"/>
             <wp:cNvGraphicFramePr>
@@ -152,7 +174,7 @@
                     <pic:cNvPicPr/>
                   </pic:nvPicPr>
                   <pic:blipFill>
-                    <a:blip r:embed="rId5"/>
+                    <a:blip r:embed="rId6"/>
                     <a:stretch>
                       <a:fillRect/>
                     </a:stretch>
@@ -160,7 +182,7 @@
                   <pic:spPr>
                     <a:xfrm>
                       <a:off x="0" y="0"/>
-                      <a:ext cx="5400040" cy="1475105"/>
+                      <a:ext cx="5400040" cy="1337310"/>
                     </a:xfrm>
                     <a:prstGeom prst="rect">
                       <a:avLst/>
@@ -178,10 +200,13 @@
         <w:ind w:firstLine="0"/>
       </w:pPr>
       <w:r>
+        <w:rPr>
+          <w:noProof/>
+        </w:rPr>
         <w:drawing>
-          <wp:inline distT="0" distB="0" distL="0" distR="0" wp14:anchorId="2EA08B0D" wp14:editId="1A5CAB09">
-            <wp:extent cx="3544356" cy="1710055"/>
-            <wp:effectExtent l="0" t="0" r="0" b="4445"/>
+          <wp:inline distT="0" distB="0" distL="0" distR="0" wp14:anchorId="2EA08B0D" wp14:editId="397060C5">
+            <wp:extent cx="3543935" cy="1591742"/>
+            <wp:effectExtent l="0" t="0" r="0" b="8890"/>
             <wp:docPr id="1091225167" name="Imagem 1" descr="Texto&#10;&#10;Descrição gerada automaticamente"/>
             <wp:cNvGraphicFramePr>
               <a:graphicFrameLocks xmlns:a="http://schemas.openxmlformats.org/drawingml/2006/main" noChangeAspect="1"/>
@@ -194,7 +219,7 @@
                     <pic:cNvPicPr/>
                   </pic:nvPicPr>
                   <pic:blipFill>
-                    <a:blip r:embed="rId6"/>
+                    <a:blip r:embed="rId7"/>
                     <a:stretch>
                       <a:fillRect/>
                     </a:stretch>
@@ -202,7 +227,7 @@
                   <pic:spPr>
                     <a:xfrm>
                       <a:off x="0" y="0"/>
-                      <a:ext cx="3574093" cy="1724402"/>
+                      <a:ext cx="3581795" cy="1608747"/>
                     </a:xfrm>
                     <a:prstGeom prst="rect">
                       <a:avLst/>
@@ -217,12 +242,130 @@
     </w:p>
     <w:p>
       <w:pPr>
-        <w:ind w:firstLine="0"/>
+        <w:pStyle w:val="PargrafodaLista"/>
+        <w:numPr>
+          <w:ilvl w:val="0"/>
+          <w:numId w:val="4"/>
+        </w:numPr>
+      </w:pPr>
+      <w:r>
+        <w:lastRenderedPageBreak/>
+        <w:t xml:space="preserve">04/08 </w:t>
+      </w:r>
+      <w:r>
+        <w:t>–</w:t>
+      </w:r>
+      <w:r>
+        <w:t xml:space="preserve"> 1</w:t>
+      </w:r>
+      <w:r>
+        <w:t>3:42</w:t>
+      </w:r>
+      <w:r>
+        <w:t xml:space="preserve"> – A</w:t>
+      </w:r>
+      <w:r>
+        <w:t>PI</w:t>
+      </w:r>
+    </w:p>
+    <w:p>
+      <w:pPr>
+        <w:rPr>
+          <w:noProof/>
+        </w:rPr>
+      </w:pPr>
+      <w:r>
+        <w:t xml:space="preserve">    </w:t>
+      </w:r>
+      <w:r>
+        <w:t xml:space="preserve">Implementado o sistema para atualizar e deletar dados da tabela </w:t>
+      </w:r>
+      <w:proofErr w:type="spellStart"/>
+      <w:r>
+        <w:t>categories</w:t>
+      </w:r>
+      <w:proofErr w:type="spellEnd"/>
+      <w:r>
+        <w:t xml:space="preserve"> do banco de dados e o </w:t>
+      </w:r>
+      <w:r>
         <w:rPr>
           <w:u w:val="single"/>
         </w:rPr>
-      </w:pPr>
+        <w:t>sistema</w:t>
+      </w:r>
+      <w:r>
+        <w:t xml:space="preserve"> para adicionar usuários no banco, a partir da API. </w:t>
+      </w:r>
+      <w:r>
+        <w:t xml:space="preserve">- </w:t>
+      </w:r>
+      <w:proofErr w:type="spellStart"/>
+      <w:r>
+        <w:t>Khaléu</w:t>
+      </w:r>
+      <w:proofErr w:type="spellEnd"/>
+      <w:r>
+        <w:t xml:space="preserve"> Sanches Mancini</w:t>
+      </w:r>
+      <w:r>
+        <w:t>.</w:t>
+      </w:r>
+      <w:r>
+        <w:rPr>
+          <w:noProof/>
+        </w:rPr>
+        <w:t xml:space="preserve"> </w:t>
+      </w:r>
     </w:p>
+    <w:p>
+      <w:pPr>
+        <w:ind w:firstLine="0"/>
+      </w:pPr>
+      <w:r>
+        <w:drawing>
+          <wp:inline distT="0" distB="0" distL="0" distR="0" wp14:anchorId="26D186C3" wp14:editId="429FBB28">
+            <wp:extent cx="5760085" cy="2380615"/>
+            <wp:effectExtent l="0" t="0" r="0" b="635"/>
+            <wp:docPr id="1085408195" name="Imagem 1" descr="Interface gráfica do usuário, Aplicativo&#10;&#10;Descrição gerada automaticamente"/>
+            <wp:cNvGraphicFramePr>
+              <a:graphicFrameLocks xmlns:a="http://schemas.openxmlformats.org/drawingml/2006/main" noChangeAspect="1"/>
+            </wp:cNvGraphicFramePr>
+            <a:graphic xmlns:a="http://schemas.openxmlformats.org/drawingml/2006/main">
+              <a:graphicData uri="http://schemas.openxmlformats.org/drawingml/2006/picture">
+                <pic:pic xmlns:pic="http://schemas.openxmlformats.org/drawingml/2006/picture">
+                  <pic:nvPicPr>
+                    <pic:cNvPr id="1085408195" name="Imagem 1" descr="Interface gráfica do usuário, Aplicativo&#10;&#10;Descrição gerada automaticamente"/>
+                    <pic:cNvPicPr/>
+                  </pic:nvPicPr>
+                  <pic:blipFill>
+                    <a:blip r:embed="rId8"/>
+                    <a:stretch>
+                      <a:fillRect/>
+                    </a:stretch>
+                  </pic:blipFill>
+                  <pic:spPr>
+                    <a:xfrm>
+                      <a:off x="0" y="0"/>
+                      <a:ext cx="5760085" cy="2380615"/>
+                    </a:xfrm>
+                    <a:prstGeom prst="rect">
+                      <a:avLst/>
+                    </a:prstGeom>
+                  </pic:spPr>
+                </pic:pic>
+              </a:graphicData>
+            </a:graphic>
+          </wp:inline>
+        </w:drawing>
+      </w:r>
+    </w:p>
+    <w:p>
+      <w:pPr>
+        <w:ind w:firstLine="0"/>
+      </w:pPr>
+    </w:p>
+    <w:p/>
     <w:p>
       <w:pPr>
         <w:ind w:firstLine="0"/>
@@ -241,6 +384,264 @@
 <file path=word/numbering.xml><?xml version="1.0" encoding="utf-8"?>
 <w:numbering xmlns:wpc="http://schemas.microsoft.com/office/word/2010/wordprocessingCanvas" xmlns:cx="http://schemas.microsoft.com/office/drawing/2014/chartex" xmlns:cx1="http://schemas.microsoft.com/office/drawing/2015/9/8/chartex" xmlns:cx2="http://schemas.microsoft.com/office/drawing/2015/10/21/chartex" xmlns:cx3="http://schemas.microsoft.com/office/drawing/2016/5/9/chartex" xmlns:cx4="http://schemas.microsoft.com/office/drawing/2016/5/10/chartex" xmlns:cx5="http://schemas.microsoft.com/office/drawing/2016/5/11/chartex" xmlns:cx6="http://schemas.microsoft.com/office/drawing/2016/5/12/chartex" xmlns:cx7="http://schemas.microsoft.com/office/drawing/2016/5/13/chartex" xmlns:cx8="http://schemas.microsoft.com/office/drawing/2016/5/14/chartex" xmlns:mc="http://schemas.openxmlformats.org/markup-compatibility/2006" xmlns:aink="http://schemas.microsoft.com/office/drawing/2016/ink" xmlns:am3d="http://schemas.microsoft.com/office/drawing/2017/model3d" xmlns:o="urn:schemas-microsoft-com:office:office" xmlns:oel="http://schemas.microsoft.com/office/2019/extlst" xmlns:r="http://schemas.openxmlformats.org/officeDocument/2006/relationships" xmlns:m="http://schemas.openxmlformats.org/officeDocument/2006/math" xmlns:v="urn:schemas-microsoft-com:vml" xmlns:wp14="http://schemas.microsoft.com/office/word/2010/wordprocessingDrawing" xmlns:wp="http://schemas.openxmlformats.org/drawingml/2006/wordprocessingDrawing" xmlns:w10="urn:schemas-microsoft-com:office:word" xmlns:w="http://schemas.openxmlformats.org/wordprocessingml/2006/main" xmlns:w14="http://schemas.microsoft.com/office/word/2010/wordml" xmlns:w15="http://schemas.microsoft.com/office/word/2012/wordml" xmlns:w16cex="http://schemas.microsoft.com/office/word/2018/wordml/cex" xmlns:w16cid="http://schemas.microsoft.com/office/word/2016/wordml/cid" xmlns:w16="http://schemas.microsoft.com/office/word/2018/wordml" xmlns:w16du="http://schemas.microsoft.com/office/word/2023/wordml/word16du" xmlns:w16sdtdh="http://schemas.microsoft.com/office/word/2020/wordml/sdtdatahash" xmlns:w16se="http://schemas.microsoft.com/office/word/2015/wordml/symex" xmlns:wpg="http://schemas.microsoft.com/office/word/2010/wordprocessingGroup" xmlns:wpi="http://schemas.microsoft.com/office/word/2010/wordprocessingInk" xmlns:wne="http://schemas.microsoft.com/office/word/2006/wordml" xmlns:wps="http://schemas.microsoft.com/office/word/2010/wordprocessingShape" mc:Ignorable="w14 w15 w16se w16cid w16 w16cex w16sdtdh w16du wp14">
   <w:abstractNum w:abstractNumId="0" w15:restartNumberingAfterBreak="0">
+    <w:nsid w:val="387175DE"/>
+    <w:multiLevelType w:val="hybridMultilevel"/>
+    <w:tmpl w:val="4B4C2376"/>
+    <w:lvl w:ilvl="0" w:tplc="0416000F">
+      <w:start w:val="1"/>
+      <w:numFmt w:val="decimal"/>
+      <w:lvlText w:val="%1."/>
+      <w:lvlJc w:val="left"/>
+      <w:pPr>
+        <w:ind w:left="720" w:hanging="360"/>
+      </w:pPr>
+    </w:lvl>
+    <w:lvl w:ilvl="1" w:tplc="04160019" w:tentative="1">
+      <w:start w:val="1"/>
+      <w:numFmt w:val="lowerLetter"/>
+      <w:lvlText w:val="%2."/>
+      <w:lvlJc w:val="left"/>
+      <w:pPr>
+        <w:ind w:left="1440" w:hanging="360"/>
+      </w:pPr>
+    </w:lvl>
+    <w:lvl w:ilvl="2" w:tplc="0416001B" w:tentative="1">
+      <w:start w:val="1"/>
+      <w:numFmt w:val="lowerRoman"/>
+      <w:lvlText w:val="%3."/>
+      <w:lvlJc w:val="right"/>
+      <w:pPr>
+        <w:ind w:left="2160" w:hanging="180"/>
+      </w:pPr>
+    </w:lvl>
+    <w:lvl w:ilvl="3" w:tplc="0416000F" w:tentative="1">
+      <w:start w:val="1"/>
+      <w:numFmt w:val="decimal"/>
+      <w:lvlText w:val="%4."/>
+      <w:lvlJc w:val="left"/>
+      <w:pPr>
+        <w:ind w:left="2880" w:hanging="360"/>
+      </w:pPr>
+    </w:lvl>
+    <w:lvl w:ilvl="4" w:tplc="04160019" w:tentative="1">
+      <w:start w:val="1"/>
+      <w:numFmt w:val="lowerLetter"/>
+      <w:lvlText w:val="%5."/>
+      <w:lvlJc w:val="left"/>
+      <w:pPr>
+        <w:ind w:left="3600" w:hanging="360"/>
+      </w:pPr>
+    </w:lvl>
+    <w:lvl w:ilvl="5" w:tplc="0416001B" w:tentative="1">
+      <w:start w:val="1"/>
+      <w:numFmt w:val="lowerRoman"/>
+      <w:lvlText w:val="%6."/>
+      <w:lvlJc w:val="right"/>
+      <w:pPr>
+        <w:ind w:left="4320" w:hanging="180"/>
+      </w:pPr>
+    </w:lvl>
+    <w:lvl w:ilvl="6" w:tplc="0416000F" w:tentative="1">
+      <w:start w:val="1"/>
+      <w:numFmt w:val="decimal"/>
+      <w:lvlText w:val="%7."/>
+      <w:lvlJc w:val="left"/>
+      <w:pPr>
+        <w:ind w:left="5040" w:hanging="360"/>
+      </w:pPr>
+    </w:lvl>
+    <w:lvl w:ilvl="7" w:tplc="04160019" w:tentative="1">
+      <w:start w:val="1"/>
+      <w:numFmt w:val="lowerLetter"/>
+      <w:lvlText w:val="%8."/>
+      <w:lvlJc w:val="left"/>
+      <w:pPr>
+        <w:ind w:left="5760" w:hanging="360"/>
+      </w:pPr>
+    </w:lvl>
+    <w:lvl w:ilvl="8" w:tplc="0416001B" w:tentative="1">
+      <w:start w:val="1"/>
+      <w:numFmt w:val="lowerRoman"/>
+      <w:lvlText w:val="%9."/>
+      <w:lvlJc w:val="right"/>
+      <w:pPr>
+        <w:ind w:left="6480" w:hanging="180"/>
+      </w:pPr>
+    </w:lvl>
+  </w:abstractNum>
+  <w:abstractNum w:abstractNumId="1" w15:restartNumberingAfterBreak="0">
+    <w:nsid w:val="5AB34FCA"/>
+    <w:multiLevelType w:val="hybridMultilevel"/>
+    <w:tmpl w:val="BEC4FEE0"/>
+    <w:lvl w:ilvl="0" w:tplc="FFFFFFFF">
+      <w:start w:val="1"/>
+      <w:numFmt w:val="decimal"/>
+      <w:lvlText w:val="%1."/>
+      <w:lvlJc w:val="left"/>
+      <w:pPr>
+        <w:ind w:left="720" w:hanging="360"/>
+      </w:pPr>
+    </w:lvl>
+    <w:lvl w:ilvl="1" w:tplc="FFFFFFFF" w:tentative="1">
+      <w:start w:val="1"/>
+      <w:numFmt w:val="lowerLetter"/>
+      <w:lvlText w:val="%2."/>
+      <w:lvlJc w:val="left"/>
+      <w:pPr>
+        <w:ind w:left="1440" w:hanging="360"/>
+      </w:pPr>
+    </w:lvl>
+    <w:lvl w:ilvl="2" w:tplc="FFFFFFFF" w:tentative="1">
+      <w:start w:val="1"/>
+      <w:numFmt w:val="lowerRoman"/>
+      <w:lvlText w:val="%3."/>
+      <w:lvlJc w:val="right"/>
+      <w:pPr>
+        <w:ind w:left="2160" w:hanging="180"/>
+      </w:pPr>
+    </w:lvl>
+    <w:lvl w:ilvl="3" w:tplc="FFFFFFFF" w:tentative="1">
+      <w:start w:val="1"/>
+      <w:numFmt w:val="decimal"/>
+      <w:lvlText w:val="%4."/>
+      <w:lvlJc w:val="left"/>
+      <w:pPr>
+        <w:ind w:left="2880" w:hanging="360"/>
+      </w:pPr>
+    </w:lvl>
+    <w:lvl w:ilvl="4" w:tplc="FFFFFFFF" w:tentative="1">
+      <w:start w:val="1"/>
+      <w:numFmt w:val="lowerLetter"/>
+      <w:lvlText w:val="%5."/>
+      <w:lvlJc w:val="left"/>
+      <w:pPr>
+        <w:ind w:left="3600" w:hanging="360"/>
+      </w:pPr>
+    </w:lvl>
+    <w:lvl w:ilvl="5" w:tplc="FFFFFFFF" w:tentative="1">
+      <w:start w:val="1"/>
+      <w:numFmt w:val="lowerRoman"/>
+      <w:lvlText w:val="%6."/>
+      <w:lvlJc w:val="right"/>
+      <w:pPr>
+        <w:ind w:left="4320" w:hanging="180"/>
+      </w:pPr>
+    </w:lvl>
+    <w:lvl w:ilvl="6" w:tplc="FFFFFFFF" w:tentative="1">
+      <w:start w:val="1"/>
+      <w:numFmt w:val="decimal"/>
+      <w:lvlText w:val="%7."/>
+      <w:lvlJc w:val="left"/>
+      <w:pPr>
+        <w:ind w:left="5040" w:hanging="360"/>
+      </w:pPr>
+    </w:lvl>
+    <w:lvl w:ilvl="7" w:tplc="FFFFFFFF" w:tentative="1">
+      <w:start w:val="1"/>
+      <w:numFmt w:val="lowerLetter"/>
+      <w:lvlText w:val="%8."/>
+      <w:lvlJc w:val="left"/>
+      <w:pPr>
+        <w:ind w:left="5760" w:hanging="360"/>
+      </w:pPr>
+    </w:lvl>
+    <w:lvl w:ilvl="8" w:tplc="FFFFFFFF" w:tentative="1">
+      <w:start w:val="1"/>
+      <w:numFmt w:val="lowerRoman"/>
+      <w:lvlText w:val="%9."/>
+      <w:lvlJc w:val="right"/>
+      <w:pPr>
+        <w:ind w:left="6480" w:hanging="180"/>
+      </w:pPr>
+    </w:lvl>
+  </w:abstractNum>
+  <w:abstractNum w:abstractNumId="2" w15:restartNumberingAfterBreak="0">
+    <w:nsid w:val="60FC61C7"/>
+    <w:multiLevelType w:val="hybridMultilevel"/>
+    <w:tmpl w:val="A7527302"/>
+    <w:lvl w:ilvl="0" w:tplc="0416000F">
+      <w:start w:val="1"/>
+      <w:numFmt w:val="decimal"/>
+      <w:lvlText w:val="%1."/>
+      <w:lvlJc w:val="left"/>
+      <w:pPr>
+        <w:ind w:left="720" w:hanging="360"/>
+      </w:pPr>
+    </w:lvl>
+    <w:lvl w:ilvl="1" w:tplc="04160019" w:tentative="1">
+      <w:start w:val="1"/>
+      <w:numFmt w:val="lowerLetter"/>
+      <w:lvlText w:val="%2."/>
+      <w:lvlJc w:val="left"/>
+      <w:pPr>
+        <w:ind w:left="1440" w:hanging="360"/>
+      </w:pPr>
+    </w:lvl>
+    <w:lvl w:ilvl="2" w:tplc="0416001B" w:tentative="1">
+      <w:start w:val="1"/>
+      <w:numFmt w:val="lowerRoman"/>
+      <w:lvlText w:val="%3."/>
+      <w:lvlJc w:val="right"/>
+      <w:pPr>
+        <w:ind w:left="2160" w:hanging="180"/>
+      </w:pPr>
+    </w:lvl>
+    <w:lvl w:ilvl="3" w:tplc="0416000F" w:tentative="1">
+      <w:start w:val="1"/>
+      <w:numFmt w:val="decimal"/>
+      <w:lvlText w:val="%4."/>
+      <w:lvlJc w:val="left"/>
+      <w:pPr>
+        <w:ind w:left="2880" w:hanging="360"/>
+      </w:pPr>
+    </w:lvl>
+    <w:lvl w:ilvl="4" w:tplc="04160019" w:tentative="1">
+      <w:start w:val="1"/>
+      <w:numFmt w:val="lowerLetter"/>
+      <w:lvlText w:val="%5."/>
+      <w:lvlJc w:val="left"/>
+      <w:pPr>
+        <w:ind w:left="3600" w:hanging="360"/>
+      </w:pPr>
+    </w:lvl>
+    <w:lvl w:ilvl="5" w:tplc="0416001B" w:tentative="1">
+      <w:start w:val="1"/>
+      <w:numFmt w:val="lowerRoman"/>
+      <w:lvlText w:val="%6."/>
+      <w:lvlJc w:val="right"/>
+      <w:pPr>
+        <w:ind w:left="4320" w:hanging="180"/>
+      </w:pPr>
+    </w:lvl>
+    <w:lvl w:ilvl="6" w:tplc="0416000F" w:tentative="1">
+      <w:start w:val="1"/>
+      <w:numFmt w:val="decimal"/>
+      <w:lvlText w:val="%7."/>
+      <w:lvlJc w:val="left"/>
+      <w:pPr>
+        <w:ind w:left="5040" w:hanging="360"/>
+      </w:pPr>
+    </w:lvl>
+    <w:lvl w:ilvl="7" w:tplc="04160019" w:tentative="1">
+      <w:start w:val="1"/>
+      <w:numFmt w:val="lowerLetter"/>
+      <w:lvlText w:val="%8."/>
+      <w:lvlJc w:val="left"/>
+      <w:pPr>
+        <w:ind w:left="5760" w:hanging="360"/>
+      </w:pPr>
+    </w:lvl>
+    <w:lvl w:ilvl="8" w:tplc="0416001B" w:tentative="1">
+      <w:start w:val="1"/>
+      <w:numFmt w:val="lowerRoman"/>
+      <w:lvlText w:val="%9."/>
+      <w:lvlJc w:val="right"/>
+      <w:pPr>
+        <w:ind w:left="6480" w:hanging="180"/>
+      </w:pPr>
+    </w:lvl>
+  </w:abstractNum>
+  <w:abstractNum w:abstractNumId="3" w15:restartNumberingAfterBreak="0">
     <w:nsid w:val="7236517A"/>
     <w:multiLevelType w:val="hybridMultilevel"/>
     <w:tmpl w:val="BEC4FEE0"/>
@@ -327,7 +728,16 @@
     </w:lvl>
   </w:abstractNum>
   <w:num w:numId="1" w16cid:durableId="1073549675">
+    <w:abstractNumId w:val="3"/>
+  </w:num>
+  <w:num w:numId="2" w16cid:durableId="838615281">
+    <w:abstractNumId w:val="1"/>
+  </w:num>
+  <w:num w:numId="3" w16cid:durableId="1372462820">
     <w:abstractNumId w:val="0"/>
+  </w:num>
+  <w:num w:numId="4" w16cid:durableId="179510098">
+    <w:abstractNumId w:val="2"/>
   </w:num>
 </w:numbering>
 </file>
@@ -732,7 +1142,7 @@
   <w:style w:type="paragraph" w:default="1" w:styleId="Normal">
     <w:name w:val="Normal"/>
     <w:qFormat/>
-    <w:rsid w:val="006574BF"/>
+    <w:rsid w:val="002B07C6"/>
     <w:pPr>
       <w:spacing w:line="360" w:lineRule="auto"/>
       <w:ind w:firstLine="709"/>
@@ -1157,6 +1567,7 @@
       <w:numPr>
         <w:ilvl w:val="1"/>
       </w:numPr>
+      <w:ind w:firstLine="709"/>
     </w:pPr>
     <w:rPr>
       <w:rFonts w:eastAsiaTheme="majorEastAsia" w:cstheme="majorBidi"/>
@@ -1578,4 +1989,16 @@
     </a:ext>
   </a:extLst>
 </a:theme>
+</file>
+
+<file path=customXml/item1.xml><?xml version="1.0" encoding="utf-8"?>
+<b:Sources xmlns:b="http://schemas.openxmlformats.org/officeDocument/2006/bibliography" xmlns="http://schemas.openxmlformats.org/officeDocument/2006/bibliography" SelectedStyle="\APASixthEditionOfficeOnline.xsl" StyleName="APA" Version="6"/>
+</file>
+
+<file path=customXml/itemProps1.xml><?xml version="1.0" encoding="utf-8"?>
+<ds:datastoreItem xmlns:ds="http://schemas.openxmlformats.org/officeDocument/2006/customXml" ds:itemID="{4E96D909-F01E-431A-8B3C-76ECC14ACA03}">
+  <ds:schemaRefs>
+    <ds:schemaRef ds:uri="http://schemas.openxmlformats.org/officeDocument/2006/bibliography"/>
+  </ds:schemaRefs>
+</ds:datastoreItem>
 </file>
</xml_diff>

<commit_message>
Adicionado metodos GET e PUT para a tabela Users
</commit_message>
<xml_diff>
--- a/Documentação/CHANGELOG.docx
+++ b/Documentação/CHANGELOG.docx
@@ -133,10 +133,7 @@
         <w:t>Já conseguindo inserir novas categorias ou exibi-las através da API</w:t>
       </w:r>
       <w:r>
-        <w:t xml:space="preserve"> </w:t>
-      </w:r>
-      <w:r>
-        <w:t xml:space="preserve">- </w:t>
+        <w:t xml:space="preserve"> - </w:t>
       </w:r>
       <w:proofErr w:type="spellStart"/>
       <w:r>
@@ -144,10 +141,7 @@
       </w:r>
       <w:proofErr w:type="spellEnd"/>
       <w:r>
-        <w:t xml:space="preserve"> Sanches Mancini</w:t>
-      </w:r>
-      <w:r>
-        <w:t>.</w:t>
+        <w:t xml:space="preserve"> Sanches Mancini.</w:t>
       </w:r>
     </w:p>
     <w:p>
@@ -250,22 +244,7 @@
       </w:pPr>
       <w:r>
         <w:lastRenderedPageBreak/>
-        <w:t xml:space="preserve">04/08 </w:t>
-      </w:r>
-      <w:r>
-        <w:t>–</w:t>
-      </w:r>
-      <w:r>
-        <w:t xml:space="preserve"> 1</w:t>
-      </w:r>
-      <w:r>
-        <w:t>3:42</w:t>
-      </w:r>
-      <w:r>
-        <w:t xml:space="preserve"> – A</w:t>
-      </w:r>
-      <w:r>
-        <w:t>PI</w:t>
+        <w:t>04/08 – 13:42 – API</w:t>
       </w:r>
     </w:p>
     <w:p>
@@ -275,10 +254,7 @@
         </w:rPr>
       </w:pPr>
       <w:r>
-        <w:t xml:space="preserve">    </w:t>
-      </w:r>
-      <w:r>
-        <w:t xml:space="preserve">Implementado o sistema para atualizar e deletar dados da tabela </w:t>
+        <w:t xml:space="preserve">    Implementado o sistema para atualizar e deletar dados da tabela </w:t>
       </w:r>
       <w:proofErr w:type="spellStart"/>
       <w:r>
@@ -295,10 +271,7 @@
         <w:t>sistema</w:t>
       </w:r>
       <w:r>
-        <w:t xml:space="preserve"> para adicionar usuários no banco, a partir da API. </w:t>
-      </w:r>
-      <w:r>
-        <w:t xml:space="preserve">- </w:t>
+        <w:t xml:space="preserve"> para adicionar usuários no banco, a partir da API. - </w:t>
       </w:r>
       <w:proofErr w:type="spellStart"/>
       <w:r>
@@ -306,10 +279,7 @@
       </w:r>
       <w:proofErr w:type="spellEnd"/>
       <w:r>
-        <w:t xml:space="preserve"> Sanches Mancini</w:t>
-      </w:r>
-      <w:r>
-        <w:t>.</w:t>
+        <w:t xml:space="preserve"> Sanches Mancini.</w:t>
       </w:r>
       <w:r>
         <w:rPr>
@@ -323,8 +293,11 @@
         <w:ind w:firstLine="0"/>
       </w:pPr>
       <w:r>
+        <w:rPr>
+          <w:noProof/>
+        </w:rPr>
         <w:drawing>
-          <wp:inline distT="0" distB="0" distL="0" distR="0" wp14:anchorId="26D186C3" wp14:editId="429FBB28">
+          <wp:inline distT="0" distB="0" distL="0" distR="0" wp14:anchorId="26D186C3" wp14:editId="26D7FF81">
             <wp:extent cx="5760085" cy="2380615"/>
             <wp:effectExtent l="0" t="0" r="0" b="635"/>
             <wp:docPr id="1085408195" name="Imagem 1" descr="Interface gráfica do usuário, Aplicativo&#10;&#10;Descrição gerada automaticamente"/>
@@ -362,6 +335,94 @@
     </w:p>
     <w:p>
       <w:pPr>
+        <w:pStyle w:val="PargrafodaLista"/>
+        <w:numPr>
+          <w:ilvl w:val="0"/>
+          <w:numId w:val="4"/>
+        </w:numPr>
+      </w:pPr>
+      <w:r>
+        <w:t>0</w:t>
+      </w:r>
+      <w:r>
+        <w:t>5</w:t>
+      </w:r>
+      <w:r>
+        <w:t xml:space="preserve">/08 – </w:t>
+      </w:r>
+      <w:r>
+        <w:t>21:36</w:t>
+      </w:r>
+      <w:r>
+        <w:t xml:space="preserve"> – API</w:t>
+      </w:r>
+    </w:p>
+    <w:p>
+      <w:r>
+        <w:t xml:space="preserve">Adicionado método GET para puxar todos os usuários da rede e </w:t>
+      </w:r>
+      <w:r>
+        <w:t>método</w:t>
+      </w:r>
+      <w:r>
+        <w:t xml:space="preserve"> PUT para atualizar um usuário específico.</w:t>
+      </w:r>
+    </w:p>
+    <w:p>
+      <w:pPr>
+        <w:ind w:firstLine="708"/>
+      </w:pPr>
+      <w:r>
+        <w:t xml:space="preserve">Posteriormente colocar um GET apenas para um usuário em específico filtrando por ID, o mesmo vale para a parte de categorias. </w:t>
+      </w:r>
+      <w:r>
+        <w:t>- Khaléu Sanches Mancini.</w:t>
+      </w:r>
+    </w:p>
+    <w:p>
+      <w:pPr>
+        <w:ind w:firstLine="0"/>
+      </w:pPr>
+      <w:r>
+        <w:drawing>
+          <wp:inline distT="0" distB="0" distL="0" distR="0" wp14:anchorId="35DD745B" wp14:editId="07EE40B0">
+            <wp:extent cx="5760085" cy="2791460"/>
+            <wp:effectExtent l="0" t="0" r="0" b="8890"/>
+            <wp:docPr id="1902197357" name="Imagem 1" descr="Interface gráfica do usuário, Aplicativo&#10;&#10;Descrição gerada automaticamente"/>
+            <wp:cNvGraphicFramePr>
+              <a:graphicFrameLocks xmlns:a="http://schemas.openxmlformats.org/drawingml/2006/main" noChangeAspect="1"/>
+            </wp:cNvGraphicFramePr>
+            <a:graphic xmlns:a="http://schemas.openxmlformats.org/drawingml/2006/main">
+              <a:graphicData uri="http://schemas.openxmlformats.org/drawingml/2006/picture">
+                <pic:pic xmlns:pic="http://schemas.openxmlformats.org/drawingml/2006/picture">
+                  <pic:nvPicPr>
+                    <pic:cNvPr id="1902197357" name="Imagem 1" descr="Interface gráfica do usuário, Aplicativo&#10;&#10;Descrição gerada automaticamente"/>
+                    <pic:cNvPicPr/>
+                  </pic:nvPicPr>
+                  <pic:blipFill>
+                    <a:blip r:embed="rId9"/>
+                    <a:stretch>
+                      <a:fillRect/>
+                    </a:stretch>
+                  </pic:blipFill>
+                  <pic:spPr>
+                    <a:xfrm>
+                      <a:off x="0" y="0"/>
+                      <a:ext cx="5760085" cy="2791460"/>
+                    </a:xfrm>
+                    <a:prstGeom prst="rect">
+                      <a:avLst/>
+                    </a:prstGeom>
+                  </pic:spPr>
+                </pic:pic>
+              </a:graphicData>
+            </a:graphic>
+          </wp:inline>
+        </w:drawing>
+      </w:r>
+    </w:p>
+    <w:p>
+      <w:pPr>
         <w:ind w:firstLine="0"/>
       </w:pPr>
     </w:p>
@@ -556,6 +617,92 @@
     </w:lvl>
   </w:abstractNum>
   <w:abstractNum w:abstractNumId="2" w15:restartNumberingAfterBreak="0">
+    <w:nsid w:val="5BFC294D"/>
+    <w:multiLevelType w:val="hybridMultilevel"/>
+    <w:tmpl w:val="A7527302"/>
+    <w:lvl w:ilvl="0" w:tplc="FFFFFFFF">
+      <w:start w:val="1"/>
+      <w:numFmt w:val="decimal"/>
+      <w:lvlText w:val="%1."/>
+      <w:lvlJc w:val="left"/>
+      <w:pPr>
+        <w:ind w:left="720" w:hanging="360"/>
+      </w:pPr>
+    </w:lvl>
+    <w:lvl w:ilvl="1" w:tplc="FFFFFFFF" w:tentative="1">
+      <w:start w:val="1"/>
+      <w:numFmt w:val="lowerLetter"/>
+      <w:lvlText w:val="%2."/>
+      <w:lvlJc w:val="left"/>
+      <w:pPr>
+        <w:ind w:left="1440" w:hanging="360"/>
+      </w:pPr>
+    </w:lvl>
+    <w:lvl w:ilvl="2" w:tplc="FFFFFFFF" w:tentative="1">
+      <w:start w:val="1"/>
+      <w:numFmt w:val="lowerRoman"/>
+      <w:lvlText w:val="%3."/>
+      <w:lvlJc w:val="right"/>
+      <w:pPr>
+        <w:ind w:left="2160" w:hanging="180"/>
+      </w:pPr>
+    </w:lvl>
+    <w:lvl w:ilvl="3" w:tplc="FFFFFFFF" w:tentative="1">
+      <w:start w:val="1"/>
+      <w:numFmt w:val="decimal"/>
+      <w:lvlText w:val="%4."/>
+      <w:lvlJc w:val="left"/>
+      <w:pPr>
+        <w:ind w:left="2880" w:hanging="360"/>
+      </w:pPr>
+    </w:lvl>
+    <w:lvl w:ilvl="4" w:tplc="FFFFFFFF" w:tentative="1">
+      <w:start w:val="1"/>
+      <w:numFmt w:val="lowerLetter"/>
+      <w:lvlText w:val="%5."/>
+      <w:lvlJc w:val="left"/>
+      <w:pPr>
+        <w:ind w:left="3600" w:hanging="360"/>
+      </w:pPr>
+    </w:lvl>
+    <w:lvl w:ilvl="5" w:tplc="FFFFFFFF" w:tentative="1">
+      <w:start w:val="1"/>
+      <w:numFmt w:val="lowerRoman"/>
+      <w:lvlText w:val="%6."/>
+      <w:lvlJc w:val="right"/>
+      <w:pPr>
+        <w:ind w:left="4320" w:hanging="180"/>
+      </w:pPr>
+    </w:lvl>
+    <w:lvl w:ilvl="6" w:tplc="FFFFFFFF" w:tentative="1">
+      <w:start w:val="1"/>
+      <w:numFmt w:val="decimal"/>
+      <w:lvlText w:val="%7."/>
+      <w:lvlJc w:val="left"/>
+      <w:pPr>
+        <w:ind w:left="5040" w:hanging="360"/>
+      </w:pPr>
+    </w:lvl>
+    <w:lvl w:ilvl="7" w:tplc="FFFFFFFF" w:tentative="1">
+      <w:start w:val="1"/>
+      <w:numFmt w:val="lowerLetter"/>
+      <w:lvlText w:val="%8."/>
+      <w:lvlJc w:val="left"/>
+      <w:pPr>
+        <w:ind w:left="5760" w:hanging="360"/>
+      </w:pPr>
+    </w:lvl>
+    <w:lvl w:ilvl="8" w:tplc="FFFFFFFF" w:tentative="1">
+      <w:start w:val="1"/>
+      <w:numFmt w:val="lowerRoman"/>
+      <w:lvlText w:val="%9."/>
+      <w:lvlJc w:val="right"/>
+      <w:pPr>
+        <w:ind w:left="6480" w:hanging="180"/>
+      </w:pPr>
+    </w:lvl>
+  </w:abstractNum>
+  <w:abstractNum w:abstractNumId="3" w15:restartNumberingAfterBreak="0">
     <w:nsid w:val="60FC61C7"/>
     <w:multiLevelType w:val="hybridMultilevel"/>
     <w:tmpl w:val="A7527302"/>
@@ -641,7 +788,96 @@
       </w:pPr>
     </w:lvl>
   </w:abstractNum>
-  <w:abstractNum w:abstractNumId="3" w15:restartNumberingAfterBreak="0">
+  <w:abstractNum w:abstractNumId="4" w15:restartNumberingAfterBreak="0">
+    <w:nsid w:val="69A06B18"/>
+    <w:multiLevelType w:val="hybridMultilevel"/>
+    <w:tmpl w:val="1DBAC9EC"/>
+    <w:lvl w:ilvl="0" w:tplc="87682FCC">
+      <w:start w:val="5"/>
+      <w:numFmt w:val="decimal"/>
+      <w:lvlText w:val="%1"/>
+      <w:lvlJc w:val="left"/>
+      <w:pPr>
+        <w:ind w:left="720" w:hanging="360"/>
+      </w:pPr>
+      <w:rPr>
+        <w:rFonts w:hint="default"/>
+      </w:rPr>
+    </w:lvl>
+    <w:lvl w:ilvl="1" w:tplc="04160019" w:tentative="1">
+      <w:start w:val="1"/>
+      <w:numFmt w:val="lowerLetter"/>
+      <w:lvlText w:val="%2."/>
+      <w:lvlJc w:val="left"/>
+      <w:pPr>
+        <w:ind w:left="1440" w:hanging="360"/>
+      </w:pPr>
+    </w:lvl>
+    <w:lvl w:ilvl="2" w:tplc="0416001B" w:tentative="1">
+      <w:start w:val="1"/>
+      <w:numFmt w:val="lowerRoman"/>
+      <w:lvlText w:val="%3."/>
+      <w:lvlJc w:val="right"/>
+      <w:pPr>
+        <w:ind w:left="2160" w:hanging="180"/>
+      </w:pPr>
+    </w:lvl>
+    <w:lvl w:ilvl="3" w:tplc="0416000F" w:tentative="1">
+      <w:start w:val="1"/>
+      <w:numFmt w:val="decimal"/>
+      <w:lvlText w:val="%4."/>
+      <w:lvlJc w:val="left"/>
+      <w:pPr>
+        <w:ind w:left="2880" w:hanging="360"/>
+      </w:pPr>
+    </w:lvl>
+    <w:lvl w:ilvl="4" w:tplc="04160019" w:tentative="1">
+      <w:start w:val="1"/>
+      <w:numFmt w:val="lowerLetter"/>
+      <w:lvlText w:val="%5."/>
+      <w:lvlJc w:val="left"/>
+      <w:pPr>
+        <w:ind w:left="3600" w:hanging="360"/>
+      </w:pPr>
+    </w:lvl>
+    <w:lvl w:ilvl="5" w:tplc="0416001B" w:tentative="1">
+      <w:start w:val="1"/>
+      <w:numFmt w:val="lowerRoman"/>
+      <w:lvlText w:val="%6."/>
+      <w:lvlJc w:val="right"/>
+      <w:pPr>
+        <w:ind w:left="4320" w:hanging="180"/>
+      </w:pPr>
+    </w:lvl>
+    <w:lvl w:ilvl="6" w:tplc="0416000F" w:tentative="1">
+      <w:start w:val="1"/>
+      <w:numFmt w:val="decimal"/>
+      <w:lvlText w:val="%7."/>
+      <w:lvlJc w:val="left"/>
+      <w:pPr>
+        <w:ind w:left="5040" w:hanging="360"/>
+      </w:pPr>
+    </w:lvl>
+    <w:lvl w:ilvl="7" w:tplc="04160019" w:tentative="1">
+      <w:start w:val="1"/>
+      <w:numFmt w:val="lowerLetter"/>
+      <w:lvlText w:val="%8."/>
+      <w:lvlJc w:val="left"/>
+      <w:pPr>
+        <w:ind w:left="5760" w:hanging="360"/>
+      </w:pPr>
+    </w:lvl>
+    <w:lvl w:ilvl="8" w:tplc="0416001B" w:tentative="1">
+      <w:start w:val="1"/>
+      <w:numFmt w:val="lowerRoman"/>
+      <w:lvlText w:val="%9."/>
+      <w:lvlJc w:val="right"/>
+      <w:pPr>
+        <w:ind w:left="6480" w:hanging="180"/>
+      </w:pPr>
+    </w:lvl>
+  </w:abstractNum>
+  <w:abstractNum w:abstractNumId="5" w15:restartNumberingAfterBreak="0">
     <w:nsid w:val="7236517A"/>
     <w:multiLevelType w:val="hybridMultilevel"/>
     <w:tmpl w:val="BEC4FEE0"/>
@@ -728,7 +964,7 @@
     </w:lvl>
   </w:abstractNum>
   <w:num w:numId="1" w16cid:durableId="1073549675">
-    <w:abstractNumId w:val="3"/>
+    <w:abstractNumId w:val="5"/>
   </w:num>
   <w:num w:numId="2" w16cid:durableId="838615281">
     <w:abstractNumId w:val="1"/>
@@ -737,7 +973,13 @@
     <w:abstractNumId w:val="0"/>
   </w:num>
   <w:num w:numId="4" w16cid:durableId="179510098">
+    <w:abstractNumId w:val="3"/>
+  </w:num>
+  <w:num w:numId="5" w16cid:durableId="882671546">
     <w:abstractNumId w:val="2"/>
+  </w:num>
+  <w:num w:numId="6" w16cid:durableId="409697106">
+    <w:abstractNumId w:val="4"/>
   </w:num>
 </w:numbering>
 </file>

</xml_diff>

<commit_message>
adicionado metodo delete para tabela users e metodo get para tabela cidades
</commit_message>
<xml_diff>
--- a/Documentação/CHANGELOG.docx
+++ b/Documentação/CHANGELOG.docx
@@ -16,31 +16,7 @@
     </w:p>
     <w:p>
       <w:r>
-        <w:t xml:space="preserve">    Inserido o diagrama do banco de dados, assim como seu arquivo </w:t>
-      </w:r>
-      <w:proofErr w:type="spellStart"/>
-      <w:r>
-        <w:t>sql</w:t>
-      </w:r>
-      <w:proofErr w:type="spellEnd"/>
-      <w:r>
-        <w:t xml:space="preserve"> de criação. Também adicionado a base do projeto em </w:t>
-      </w:r>
-      <w:proofErr w:type="spellStart"/>
-      <w:r>
-        <w:t>kotlin</w:t>
-      </w:r>
-      <w:proofErr w:type="spellEnd"/>
-      <w:r>
-        <w:t xml:space="preserve">, conforme o tempo for passando e eu for estudando. Irei arrumando essa parte até o fim da semana que vem (10/08) - </w:t>
-      </w:r>
-      <w:proofErr w:type="spellStart"/>
-      <w:r>
-        <w:t>Khaléu</w:t>
-      </w:r>
-      <w:proofErr w:type="spellEnd"/>
-      <w:r>
-        <w:t xml:space="preserve"> Sanches Mancini</w:t>
+        <w:t xml:space="preserve">    Inserido o diagrama do banco de dados, assim como seu arquivo sql de criação. Também adicionado a base do projeto em kotlin, conforme o tempo for passando e eu for estudando. Irei arrumando essa parte até o fim da semana que vem (10/08) - Khaléu Sanches Mancini</w:t>
       </w:r>
     </w:p>
     <w:p>
@@ -62,15 +38,7 @@
     </w:p>
     <w:p>
       <w:r>
-        <w:t xml:space="preserve">    Iniciado o desenvolvimento da Web API em C# para conexão do banco de dados com o APP - </w:t>
-      </w:r>
-      <w:proofErr w:type="spellStart"/>
-      <w:r>
-        <w:t>Khaléu</w:t>
-      </w:r>
-      <w:proofErr w:type="spellEnd"/>
-      <w:r>
-        <w:t xml:space="preserve"> Sanches Mancini</w:t>
+        <w:t xml:space="preserve">    Iniciado o desenvolvimento da Web API em C# para conexão do banco de dados com o APP - Khaléu Sanches Mancini</w:t>
       </w:r>
     </w:p>
     <w:p>
@@ -106,23 +74,7 @@
     </w:p>
     <w:p>
       <w:r>
-        <w:t>Classes com “</w:t>
-      </w:r>
-      <w:proofErr w:type="spellStart"/>
-      <w:r>
-        <w:t>Add</w:t>
-      </w:r>
-      <w:proofErr w:type="spellEnd"/>
-      <w:r>
-        <w:t>[..]Model” servem de “</w:t>
-      </w:r>
-      <w:proofErr w:type="spellStart"/>
-      <w:r>
-        <w:t>template</w:t>
-      </w:r>
-      <w:proofErr w:type="spellEnd"/>
-      <w:r>
-        <w:t>” para a inserção de dados, assim não precisando inserir coisas como o ID presente na classe original</w:t>
+        <w:t>Classes com “Add[..]Model” servem de “template” para a inserção de dados, assim não precisando inserir coisas como o ID presente na classe original</w:t>
       </w:r>
     </w:p>
     <w:p>
@@ -133,15 +85,7 @@
         <w:t>Já conseguindo inserir novas categorias ou exibi-las através da API</w:t>
       </w:r>
       <w:r>
-        <w:t xml:space="preserve"> - </w:t>
-      </w:r>
-      <w:proofErr w:type="spellStart"/>
-      <w:r>
-        <w:t>Khaléu</w:t>
-      </w:r>
-      <w:proofErr w:type="spellEnd"/>
-      <w:r>
-        <w:t xml:space="preserve"> Sanches Mancini.</w:t>
+        <w:t xml:space="preserve"> - Khaléu Sanches Mancini.</w:t>
       </w:r>
     </w:p>
     <w:p>
@@ -254,15 +198,7 @@
         </w:rPr>
       </w:pPr>
       <w:r>
-        <w:t xml:space="preserve">    Implementado o sistema para atualizar e deletar dados da tabela </w:t>
-      </w:r>
-      <w:proofErr w:type="spellStart"/>
-      <w:r>
-        <w:t>categories</w:t>
-      </w:r>
-      <w:proofErr w:type="spellEnd"/>
-      <w:r>
-        <w:t xml:space="preserve"> do banco de dados e o </w:t>
+        <w:t xml:space="preserve">    Implementado o sistema para atualizar e deletar dados da tabela categories do banco de dados e o </w:t>
       </w:r>
       <w:r>
         <w:rPr>
@@ -271,15 +207,7 @@
         <w:t>sistema</w:t>
       </w:r>
       <w:r>
-        <w:t xml:space="preserve"> para adicionar usuários no banco, a partir da API. - </w:t>
-      </w:r>
-      <w:proofErr w:type="spellStart"/>
-      <w:r>
-        <w:t>Khaléu</w:t>
-      </w:r>
-      <w:proofErr w:type="spellEnd"/>
-      <w:r>
-        <w:t xml:space="preserve"> Sanches Mancini.</w:t>
+        <w:t xml:space="preserve"> para adicionar usuários no banco, a partir da API. - Khaléu Sanches Mancini.</w:t>
       </w:r>
       <w:r>
         <w:rPr>
@@ -342,19 +270,7 @@
         </w:numPr>
       </w:pPr>
       <w:r>
-        <w:t>0</w:t>
-      </w:r>
-      <w:r>
-        <w:t>5</w:t>
-      </w:r>
-      <w:r>
-        <w:t xml:space="preserve">/08 – </w:t>
-      </w:r>
-      <w:r>
-        <w:t>21:36</w:t>
-      </w:r>
-      <w:r>
-        <w:t xml:space="preserve"> – API</w:t>
+        <w:t>05/08 – 21:36 – API</w:t>
       </w:r>
     </w:p>
     <w:p>
@@ -373,10 +289,13 @@
         <w:ind w:firstLine="708"/>
       </w:pPr>
       <w:r>
-        <w:t xml:space="preserve">Posteriormente colocar um GET apenas para um usuário em específico filtrando por ID, o mesmo vale para a parte de categorias. </w:t>
-      </w:r>
-      <w:r>
-        <w:t>- Khaléu Sanches Mancini.</w:t>
+        <w:t xml:space="preserve">Posteriormente colocar um GET apenas para um usuário em específico filtrando por ID, </w:t>
+      </w:r>
+      <w:r>
+        <w:t>ele</w:t>
+      </w:r>
+      <w:r>
+        <w:t xml:space="preserve"> vale para a parte de categorias. - Khaléu Sanches Mancini.</w:t>
       </w:r>
     </w:p>
     <w:p>
@@ -384,6 +303,9 @@
         <w:ind w:firstLine="0"/>
       </w:pPr>
       <w:r>
+        <w:rPr>
+          <w:noProof/>
+        </w:rPr>
         <w:drawing>
           <wp:inline distT="0" distB="0" distL="0" distR="0" wp14:anchorId="35DD745B" wp14:editId="07EE40B0">
             <wp:extent cx="5760085" cy="2791460"/>
@@ -425,6 +347,86 @@
       <w:pPr>
         <w:ind w:firstLine="0"/>
       </w:pPr>
+    </w:p>
+    <w:p>
+      <w:pPr>
+        <w:pStyle w:val="PargrafodaLista"/>
+        <w:numPr>
+          <w:ilvl w:val="0"/>
+          <w:numId w:val="4"/>
+        </w:numPr>
+      </w:pPr>
+      <w:r>
+        <w:lastRenderedPageBreak/>
+        <w:t>06/08 – 18:</w:t>
+      </w:r>
+      <w:r>
+        <w:t>20</w:t>
+      </w:r>
+      <w:r>
+        <w:t xml:space="preserve"> </w:t>
+      </w:r>
+      <w:r>
+        <w:t xml:space="preserve">– </w:t>
+      </w:r>
+      <w:r>
+        <w:t>API</w:t>
+      </w:r>
+    </w:p>
+    <w:p>
+      <w:r>
+        <w:t>Implementado o método DELETE para a tabela users, que muda o campo “activated_user” de um usuário para false, assim tornando o usuário inativo.</w:t>
+      </w:r>
+    </w:p>
+    <w:p>
+      <w:r>
+        <w:t xml:space="preserve">Também adicionado o método GET para a tabela cities, que </w:t>
+      </w:r>
+      <w:r>
+        <w:t>pode puxar todas as ciades do banco de dados ou somente a do id selecionado.</w:t>
+      </w:r>
+    </w:p>
+    <w:p>
+      <w:pPr>
+        <w:ind w:firstLine="0"/>
+      </w:pPr>
+      <w:r>
+        <w:drawing>
+          <wp:inline distT="0" distB="0" distL="0" distR="0" wp14:anchorId="7BE099DA" wp14:editId="2CF78508">
+            <wp:extent cx="5760085" cy="3456940"/>
+            <wp:effectExtent l="0" t="0" r="0" b="0"/>
+            <wp:docPr id="1726760342" name="Imagem 1" descr="Aplicativo&#10;&#10;Descrição gerada automaticamente com confiança média"/>
+            <wp:cNvGraphicFramePr>
+              <a:graphicFrameLocks xmlns:a="http://schemas.openxmlformats.org/drawingml/2006/main" noChangeAspect="1"/>
+            </wp:cNvGraphicFramePr>
+            <a:graphic xmlns:a="http://schemas.openxmlformats.org/drawingml/2006/main">
+              <a:graphicData uri="http://schemas.openxmlformats.org/drawingml/2006/picture">
+                <pic:pic xmlns:pic="http://schemas.openxmlformats.org/drawingml/2006/picture">
+                  <pic:nvPicPr>
+                    <pic:cNvPr id="1726760342" name="Imagem 1" descr="Aplicativo&#10;&#10;Descrição gerada automaticamente com confiança média"/>
+                    <pic:cNvPicPr/>
+                  </pic:nvPicPr>
+                  <pic:blipFill>
+                    <a:blip r:embed="rId10"/>
+                    <a:stretch>
+                      <a:fillRect/>
+                    </a:stretch>
+                  </pic:blipFill>
+                  <pic:spPr>
+                    <a:xfrm>
+                      <a:off x="0" y="0"/>
+                      <a:ext cx="5760085" cy="3456940"/>
+                    </a:xfrm>
+                    <a:prstGeom prst="rect">
+                      <a:avLst/>
+                    </a:prstGeom>
+                  </pic:spPr>
+                </pic:pic>
+              </a:graphicData>
+            </a:graphic>
+          </wp:inline>
+        </w:drawing>
+      </w:r>
     </w:p>
     <w:p/>
     <w:p>

</xml_diff>

<commit_message>
Aplicando mudança de todos os metodos para get, para inserir dados pelas urls
</commit_message>
<xml_diff>
--- a/Documentação/CHANGELOG.docx
+++ b/Documentação/CHANGELOG.docx
@@ -16,7 +16,31 @@
     </w:p>
     <w:p>
       <w:r>
-        <w:t xml:space="preserve">    Inserido o diagrama do banco de dados, assim como seu arquivo sql de criação. Também adicionado a base do projeto em kotlin, conforme o tempo for passando e eu for estudando. Irei arrumando essa parte até o fim da semana que vem (10/08) - Khaléu Sanches Mancini</w:t>
+        <w:t xml:space="preserve">    Inserido o diagrama do banco de dados, assim como seu arquivo </w:t>
+      </w:r>
+      <w:proofErr w:type="spellStart"/>
+      <w:r>
+        <w:t>sql</w:t>
+      </w:r>
+      <w:proofErr w:type="spellEnd"/>
+      <w:r>
+        <w:t xml:space="preserve"> de criação. Também adicionado a base do projeto em </w:t>
+      </w:r>
+      <w:proofErr w:type="spellStart"/>
+      <w:r>
+        <w:t>kotlin</w:t>
+      </w:r>
+      <w:proofErr w:type="spellEnd"/>
+      <w:r>
+        <w:t xml:space="preserve">, conforme o tempo for passando e eu for estudando. Irei arrumando essa parte até o fim da semana que vem (10/08) - </w:t>
+      </w:r>
+      <w:proofErr w:type="spellStart"/>
+      <w:r>
+        <w:t>Khaléu</w:t>
+      </w:r>
+      <w:proofErr w:type="spellEnd"/>
+      <w:r>
+        <w:t xml:space="preserve"> Sanches Mancini</w:t>
       </w:r>
     </w:p>
     <w:p>
@@ -38,7 +62,15 @@
     </w:p>
     <w:p>
       <w:r>
-        <w:t xml:space="preserve">    Iniciado o desenvolvimento da Web API em C# para conexão do banco de dados com o APP - Khaléu Sanches Mancini</w:t>
+        <w:t xml:space="preserve">    Iniciado o desenvolvimento da Web API em C# para conexão do banco de dados com o APP - </w:t>
+      </w:r>
+      <w:proofErr w:type="spellStart"/>
+      <w:r>
+        <w:t>Khaléu</w:t>
+      </w:r>
+      <w:proofErr w:type="spellEnd"/>
+      <w:r>
+        <w:t xml:space="preserve"> Sanches Mancini</w:t>
       </w:r>
     </w:p>
     <w:p>
@@ -74,7 +106,23 @@
     </w:p>
     <w:p>
       <w:r>
-        <w:t>Classes com “Add[..]Model” servem de “template” para a inserção de dados, assim não precisando inserir coisas como o ID presente na classe original</w:t>
+        <w:t>Classes com “</w:t>
+      </w:r>
+      <w:proofErr w:type="spellStart"/>
+      <w:r>
+        <w:t>Add</w:t>
+      </w:r>
+      <w:proofErr w:type="spellEnd"/>
+      <w:r>
+        <w:t>[..]Model” servem de “</w:t>
+      </w:r>
+      <w:proofErr w:type="spellStart"/>
+      <w:r>
+        <w:t>template</w:t>
+      </w:r>
+      <w:proofErr w:type="spellEnd"/>
+      <w:r>
+        <w:t>” para a inserção de dados, assim não precisando inserir coisas como o ID presente na classe original</w:t>
       </w:r>
     </w:p>
     <w:p>
@@ -85,7 +133,15 @@
         <w:t>Já conseguindo inserir novas categorias ou exibi-las através da API</w:t>
       </w:r>
       <w:r>
-        <w:t xml:space="preserve"> - Khaléu Sanches Mancini.</w:t>
+        <w:t xml:space="preserve"> - </w:t>
+      </w:r>
+      <w:proofErr w:type="spellStart"/>
+      <w:r>
+        <w:t>Khaléu</w:t>
+      </w:r>
+      <w:proofErr w:type="spellEnd"/>
+      <w:r>
+        <w:t xml:space="preserve"> Sanches Mancini.</w:t>
       </w:r>
     </w:p>
     <w:p>
@@ -198,7 +254,15 @@
         </w:rPr>
       </w:pPr>
       <w:r>
-        <w:t xml:space="preserve">    Implementado o sistema para atualizar e deletar dados da tabela categories do banco de dados e o </w:t>
+        <w:t xml:space="preserve">    Implementado o sistema para atualizar e deletar dados da tabela </w:t>
+      </w:r>
+      <w:proofErr w:type="spellStart"/>
+      <w:r>
+        <w:t>categories</w:t>
+      </w:r>
+      <w:proofErr w:type="spellEnd"/>
+      <w:r>
+        <w:t xml:space="preserve"> do banco de dados e o </w:t>
       </w:r>
       <w:r>
         <w:rPr>
@@ -207,7 +271,15 @@
         <w:t>sistema</w:t>
       </w:r>
       <w:r>
-        <w:t xml:space="preserve"> para adicionar usuários no banco, a partir da API. - Khaléu Sanches Mancini.</w:t>
+        <w:t xml:space="preserve"> para adicionar usuários no banco, a partir da API. - </w:t>
+      </w:r>
+      <w:proofErr w:type="spellStart"/>
+      <w:r>
+        <w:t>Khaléu</w:t>
+      </w:r>
+      <w:proofErr w:type="spellEnd"/>
+      <w:r>
+        <w:t xml:space="preserve"> Sanches Mancini.</w:t>
       </w:r>
       <w:r>
         <w:rPr>
@@ -295,7 +367,15 @@
         <w:t>ele</w:t>
       </w:r>
       <w:r>
-        <w:t xml:space="preserve"> vale para a parte de categorias. - Khaléu Sanches Mancini.</w:t>
+        <w:t xml:space="preserve"> vale para a parte de categorias. - </w:t>
+      </w:r>
+      <w:proofErr w:type="spellStart"/>
+      <w:r>
+        <w:t>Khaléu</w:t>
+      </w:r>
+      <w:proofErr w:type="spellEnd"/>
+      <w:r>
+        <w:t xml:space="preserve"> Sanches Mancini.</w:t>
       </w:r>
     </w:p>
     <w:p>
@@ -364,26 +444,52 @@
         <w:t>20</w:t>
       </w:r>
       <w:r>
-        <w:t xml:space="preserve"> </w:t>
-      </w:r>
-      <w:r>
-        <w:t xml:space="preserve">– </w:t>
-      </w:r>
-      <w:r>
-        <w:t>API</w:t>
-      </w:r>
-    </w:p>
-    <w:p>
-      <w:r>
-        <w:t>Implementado o método DELETE para a tabela users, que muda o campo “activated_user” de um usuário para false, assim tornando o usuário inativo.</w:t>
-      </w:r>
-    </w:p>
-    <w:p>
-      <w:r>
-        <w:t xml:space="preserve">Também adicionado o método GET para a tabela cities, que </w:t>
-      </w:r>
-      <w:r>
-        <w:t>pode puxar todas as ciades do banco de dados ou somente a do id selecionado.</w:t>
+        <w:t xml:space="preserve"> – API</w:t>
+      </w:r>
+    </w:p>
+    <w:p>
+      <w:r>
+        <w:t xml:space="preserve">Implementado o método DELETE para a tabela </w:t>
+      </w:r>
+      <w:proofErr w:type="spellStart"/>
+      <w:r>
+        <w:t>users</w:t>
+      </w:r>
+      <w:proofErr w:type="spellEnd"/>
+      <w:r>
+        <w:t>, que muda o campo “</w:t>
+      </w:r>
+      <w:proofErr w:type="spellStart"/>
+      <w:r>
+        <w:t>activated_user</w:t>
+      </w:r>
+      <w:proofErr w:type="spellEnd"/>
+      <w:r>
+        <w:t>” de um usuário para false, assim tornando o usuário inativo.</w:t>
+      </w:r>
+    </w:p>
+    <w:p>
+      <w:r>
+        <w:t xml:space="preserve">Também adicionado o método GET para a tabela </w:t>
+      </w:r>
+      <w:proofErr w:type="spellStart"/>
+      <w:r>
+        <w:t>cities</w:t>
+      </w:r>
+      <w:proofErr w:type="spellEnd"/>
+      <w:r>
+        <w:t xml:space="preserve">, que </w:t>
+      </w:r>
+      <w:r>
+        <w:t xml:space="preserve">pode puxar todas as </w:t>
+      </w:r>
+      <w:proofErr w:type="spellStart"/>
+      <w:r>
+        <w:t>ciades</w:t>
+      </w:r>
+      <w:proofErr w:type="spellEnd"/>
+      <w:r>
+        <w:t xml:space="preserve"> do banco de dados ou somente a do id selecionado.</w:t>
       </w:r>
     </w:p>
     <w:p>
@@ -391,6 +497,9 @@
         <w:ind w:firstLine="0"/>
       </w:pPr>
       <w:r>
+        <w:rPr>
+          <w:noProof/>
+        </w:rPr>
         <w:drawing>
           <wp:inline distT="0" distB="0" distL="0" distR="0" wp14:anchorId="7BE099DA" wp14:editId="2CF78508">
             <wp:extent cx="5760085" cy="3456940"/>
@@ -428,11 +537,72 @@
         </w:drawing>
       </w:r>
     </w:p>
-    <w:p/>
+    <w:p>
+      <w:pPr>
+        <w:pStyle w:val="PargrafodaLista"/>
+        <w:numPr>
+          <w:ilvl w:val="0"/>
+          <w:numId w:val="4"/>
+        </w:numPr>
+      </w:pPr>
+      <w:r>
+        <w:t>07/08 – 21:18 – API</w:t>
+      </w:r>
+    </w:p>
+    <w:p>
+      <w:r>
+        <w:t xml:space="preserve">Professor disse que era para enviar todos os dados para inserção no banco de dados, a partir da </w:t>
+      </w:r>
+      <w:proofErr w:type="spellStart"/>
+      <w:r>
+        <w:t>url</w:t>
+      </w:r>
+      <w:proofErr w:type="spellEnd"/>
+      <w:r>
+        <w:t>, assim comecei a mudar levemente a lógica da API e seus métodos.</w:t>
+      </w:r>
+    </w:p>
     <w:p>
       <w:pPr>
         <w:ind w:firstLine="0"/>
       </w:pPr>
+      <w:r>
+        <w:drawing>
+          <wp:inline distT="0" distB="0" distL="0" distR="0" wp14:anchorId="35F5F340" wp14:editId="4A8994EF">
+            <wp:extent cx="5760085" cy="2107565"/>
+            <wp:effectExtent l="0" t="0" r="0" b="6985"/>
+            <wp:docPr id="1103796964" name="Imagem 1" descr="Interface gráfica do usuário, Texto, Aplicativo, Email&#10;&#10;Descrição gerada automaticamente"/>
+            <wp:cNvGraphicFramePr>
+              <a:graphicFrameLocks xmlns:a="http://schemas.openxmlformats.org/drawingml/2006/main" noChangeAspect="1"/>
+            </wp:cNvGraphicFramePr>
+            <a:graphic xmlns:a="http://schemas.openxmlformats.org/drawingml/2006/main">
+              <a:graphicData uri="http://schemas.openxmlformats.org/drawingml/2006/picture">
+                <pic:pic xmlns:pic="http://schemas.openxmlformats.org/drawingml/2006/picture">
+                  <pic:nvPicPr>
+                    <pic:cNvPr id="1103796964" name="Imagem 1" descr="Interface gráfica do usuário, Texto, Aplicativo, Email&#10;&#10;Descrição gerada automaticamente"/>
+                    <pic:cNvPicPr/>
+                  </pic:nvPicPr>
+                  <pic:blipFill>
+                    <a:blip r:embed="rId11"/>
+                    <a:stretch>
+                      <a:fillRect/>
+                    </a:stretch>
+                  </pic:blipFill>
+                  <pic:spPr>
+                    <a:xfrm>
+                      <a:off x="0" y="0"/>
+                      <a:ext cx="5760085" cy="2107565"/>
+                    </a:xfrm>
+                    <a:prstGeom prst="rect">
+                      <a:avLst/>
+                    </a:prstGeom>
+                  </pic:spPr>
+                </pic:pic>
+              </a:graphicData>
+            </a:graphic>
+          </wp:inline>
+        </w:drawing>
+      </w:r>
     </w:p>
     <w:sectPr>
       <w:pgSz w:w="11906" w:h="16838"/>

</xml_diff>

<commit_message>
Criando metodo POST para Comunities, assim sendo possivel agora criar comunidades com imagens
</commit_message>
<xml_diff>
--- a/Documentação/CHANGELOG.docx
+++ b/Documentação/CHANGELOG.docx
@@ -16,31 +16,7 @@
     </w:p>
     <w:p>
       <w:r>
-        <w:t xml:space="preserve">    Inserido o diagrama do banco de dados, assim como seu arquivo </w:t>
-      </w:r>
-      <w:proofErr w:type="spellStart"/>
-      <w:r>
-        <w:t>sql</w:t>
-      </w:r>
-      <w:proofErr w:type="spellEnd"/>
-      <w:r>
-        <w:t xml:space="preserve"> de criação. Também adicionado a base do projeto em </w:t>
-      </w:r>
-      <w:proofErr w:type="spellStart"/>
-      <w:r>
-        <w:t>kotlin</w:t>
-      </w:r>
-      <w:proofErr w:type="spellEnd"/>
-      <w:r>
-        <w:t xml:space="preserve">, conforme o tempo for passando e eu for estudando. Irei arrumando essa parte até o fim da semana que vem (10/08) - </w:t>
-      </w:r>
-      <w:proofErr w:type="spellStart"/>
-      <w:r>
-        <w:t>Khaléu</w:t>
-      </w:r>
-      <w:proofErr w:type="spellEnd"/>
-      <w:r>
-        <w:t xml:space="preserve"> Sanches Mancini</w:t>
+        <w:t xml:space="preserve">    Inserido o diagrama do banco de dados, assim como seu arquivo sql de criação. Também adicionado a base do projeto em kotlin, conforme o tempo for passando e eu for estudando. Irei arrumando essa parte até o fim da semana que vem (10/08) - Khaléu Sanches Mancini</w:t>
       </w:r>
     </w:p>
     <w:p>
@@ -62,15 +38,7 @@
     </w:p>
     <w:p>
       <w:r>
-        <w:t xml:space="preserve">    Iniciado o desenvolvimento da Web API em C# para conexão do banco de dados com o APP - </w:t>
-      </w:r>
-      <w:proofErr w:type="spellStart"/>
-      <w:r>
-        <w:t>Khaléu</w:t>
-      </w:r>
-      <w:proofErr w:type="spellEnd"/>
-      <w:r>
-        <w:t xml:space="preserve"> Sanches Mancini</w:t>
+        <w:t xml:space="preserve">    Iniciado o desenvolvimento da Web API em C# para conexão do banco de dados com o APP - Khaléu Sanches Mancini</w:t>
       </w:r>
     </w:p>
     <w:p>
@@ -106,23 +74,7 @@
     </w:p>
     <w:p>
       <w:r>
-        <w:t>Classes com “</w:t>
-      </w:r>
-      <w:proofErr w:type="spellStart"/>
-      <w:r>
-        <w:t>Add</w:t>
-      </w:r>
-      <w:proofErr w:type="spellEnd"/>
-      <w:r>
-        <w:t>[..]Model” servem de “</w:t>
-      </w:r>
-      <w:proofErr w:type="spellStart"/>
-      <w:r>
-        <w:t>template</w:t>
-      </w:r>
-      <w:proofErr w:type="spellEnd"/>
-      <w:r>
-        <w:t>” para a inserção de dados, assim não precisando inserir coisas como o ID presente na classe original</w:t>
+        <w:t>Classes com “Add[..]Model” servem de “template” para a inserção de dados, assim não precisando inserir coisas como o ID presente na classe original</w:t>
       </w:r>
     </w:p>
     <w:p>
@@ -133,15 +85,7 @@
         <w:t>Já conseguindo inserir novas categorias ou exibi-las através da API</w:t>
       </w:r>
       <w:r>
-        <w:t xml:space="preserve"> - </w:t>
-      </w:r>
-      <w:proofErr w:type="spellStart"/>
-      <w:r>
-        <w:t>Khaléu</w:t>
-      </w:r>
-      <w:proofErr w:type="spellEnd"/>
-      <w:r>
-        <w:t xml:space="preserve"> Sanches Mancini.</w:t>
+        <w:t xml:space="preserve"> - Khaléu Sanches Mancini.</w:t>
       </w:r>
     </w:p>
     <w:p>
@@ -254,15 +198,7 @@
         </w:rPr>
       </w:pPr>
       <w:r>
-        <w:t xml:space="preserve">    Implementado o sistema para atualizar e deletar dados da tabela </w:t>
-      </w:r>
-      <w:proofErr w:type="spellStart"/>
-      <w:r>
-        <w:t>categories</w:t>
-      </w:r>
-      <w:proofErr w:type="spellEnd"/>
-      <w:r>
-        <w:t xml:space="preserve"> do banco de dados e o </w:t>
+        <w:t xml:space="preserve">    Implementado o sistema para atualizar e deletar dados da tabela categories do banco de dados e o </w:t>
       </w:r>
       <w:r>
         <w:rPr>
@@ -271,15 +207,7 @@
         <w:t>sistema</w:t>
       </w:r>
       <w:r>
-        <w:t xml:space="preserve"> para adicionar usuários no banco, a partir da API. - </w:t>
-      </w:r>
-      <w:proofErr w:type="spellStart"/>
-      <w:r>
-        <w:t>Khaléu</w:t>
-      </w:r>
-      <w:proofErr w:type="spellEnd"/>
-      <w:r>
-        <w:t xml:space="preserve"> Sanches Mancini.</w:t>
+        <w:t xml:space="preserve"> para adicionar usuários no banco, a partir da API. - Khaléu Sanches Mancini.</w:t>
       </w:r>
       <w:r>
         <w:rPr>
@@ -367,15 +295,7 @@
         <w:t>ele</w:t>
       </w:r>
       <w:r>
-        <w:t xml:space="preserve"> vale para a parte de categorias. - </w:t>
-      </w:r>
-      <w:proofErr w:type="spellStart"/>
-      <w:r>
-        <w:t>Khaléu</w:t>
-      </w:r>
-      <w:proofErr w:type="spellEnd"/>
-      <w:r>
-        <w:t xml:space="preserve"> Sanches Mancini.</w:t>
+        <w:t xml:space="preserve"> vale para a parte de categorias. - Khaléu Sanches Mancini.</w:t>
       </w:r>
     </w:p>
     <w:p>
@@ -449,47 +369,21 @@
     </w:p>
     <w:p>
       <w:r>
-        <w:t xml:space="preserve">Implementado o método DELETE para a tabela </w:t>
-      </w:r>
-      <w:proofErr w:type="spellStart"/>
-      <w:r>
-        <w:t>users</w:t>
-      </w:r>
-      <w:proofErr w:type="spellEnd"/>
-      <w:r>
-        <w:t>, que muda o campo “</w:t>
-      </w:r>
-      <w:proofErr w:type="spellStart"/>
-      <w:r>
-        <w:t>activated_user</w:t>
-      </w:r>
-      <w:proofErr w:type="spellEnd"/>
-      <w:r>
-        <w:t>” de um usuário para false, assim tornando o usuário inativo.</w:t>
-      </w:r>
-    </w:p>
-    <w:p>
-      <w:r>
-        <w:t xml:space="preserve">Também adicionado o método GET para a tabela </w:t>
-      </w:r>
-      <w:proofErr w:type="spellStart"/>
-      <w:r>
-        <w:t>cities</w:t>
-      </w:r>
-      <w:proofErr w:type="spellEnd"/>
-      <w:r>
-        <w:t xml:space="preserve">, que </w:t>
-      </w:r>
-      <w:r>
-        <w:t xml:space="preserve">pode puxar todas as </w:t>
-      </w:r>
-      <w:proofErr w:type="spellStart"/>
-      <w:r>
-        <w:t>ciades</w:t>
-      </w:r>
-      <w:proofErr w:type="spellEnd"/>
-      <w:r>
-        <w:t xml:space="preserve"> do banco de dados ou somente a do id selecionado.</w:t>
+        <w:t>Implementado o método DELETE para a tabela users, que muda o campo “activated_user” de um usuário para false, assim tornando o usuário inativo.</w:t>
+      </w:r>
+    </w:p>
+    <w:p>
+      <w:r>
+        <w:t xml:space="preserve">Também adicionado o método GET para a tabela cities, que </w:t>
+      </w:r>
+      <w:r>
+        <w:t>pode puxar todas as ciades do banco de dados ou somente a do id selecionado.</w:t>
+      </w:r>
+      <w:r>
+        <w:t xml:space="preserve"> </w:t>
+      </w:r>
+      <w:r>
+        <w:t>- Khaléu Sanches Mancini.</w:t>
       </w:r>
     </w:p>
     <w:p>
@@ -551,22 +445,18 @@
     </w:p>
     <w:p>
       <w:r>
-        <w:t xml:space="preserve">Professor disse que era para enviar todos os dados para inserção no banco de dados, a partir da </w:t>
-      </w:r>
-      <w:proofErr w:type="spellStart"/>
-      <w:r>
-        <w:t>url</w:t>
-      </w:r>
-      <w:proofErr w:type="spellEnd"/>
-      <w:r>
-        <w:t>, assim comecei a mudar levemente a lógica da API e seus métodos.</w:t>
-      </w:r>
-    </w:p>
-    <w:p>
-      <w:pPr>
-        <w:ind w:firstLine="0"/>
-      </w:pPr>
-      <w:r>
+        <w:t>Professor disse que era para enviar todos os dados para inserção no banco de dados, a partir da url, assim comecei a mudar levemente a lógica da API e seus método</w:t>
+      </w:r>
+      <w:r>
+        <w:t xml:space="preserve">s </w:t>
+      </w:r>
+      <w:r>
+        <w:t>- Khaléu Sanches Mancini.</w:t>
+      </w:r>
+      <w:r>
+        <w:rPr>
+          <w:noProof/>
+        </w:rPr>
         <w:drawing>
           <wp:inline distT="0" distB="0" distL="0" distR="0" wp14:anchorId="35F5F340" wp14:editId="4A8994EF">
             <wp:extent cx="5760085" cy="2107565"/>
@@ -592,6 +482,69 @@
                     <a:xfrm>
                       <a:off x="0" y="0"/>
                       <a:ext cx="5760085" cy="2107565"/>
+                    </a:xfrm>
+                    <a:prstGeom prst="rect">
+                      <a:avLst/>
+                    </a:prstGeom>
+                  </pic:spPr>
+                </pic:pic>
+              </a:graphicData>
+            </a:graphic>
+          </wp:inline>
+        </w:drawing>
+      </w:r>
+    </w:p>
+    <w:p>
+      <w:pPr>
+        <w:pStyle w:val="PargrafodaLista"/>
+        <w:numPr>
+          <w:ilvl w:val="0"/>
+          <w:numId w:val="4"/>
+        </w:numPr>
+      </w:pPr>
+      <w:r>
+        <w:lastRenderedPageBreak/>
+        <w:t>11/08 – 11:00 – API</w:t>
+      </w:r>
+    </w:p>
+    <w:p>
+      <w:r>
+        <w:t xml:space="preserve">Adicionados métodos GET para a tabela user, agora sendo possível toda a inserção e alteração de dados a partir das URL’s abaixo. Além de também começado o desenvolvimento da API relacionada a Comunity, sendo obrigado a utilizar de método POST, para conseguir enviar uma imagem para o banco de dados. Assim também terei de utilizar na tabela users.  </w:t>
+      </w:r>
+      <w:r>
+        <w:t>- Khaléu Sanches Mancini.</w:t>
+      </w:r>
+    </w:p>
+    <w:p>
+      <w:pPr>
+        <w:ind w:firstLine="0"/>
+      </w:pPr>
+      <w:r>
+        <w:drawing>
+          <wp:inline distT="0" distB="0" distL="0" distR="0" wp14:anchorId="01949F6E" wp14:editId="07370F0F">
+            <wp:extent cx="5760085" cy="2526030"/>
+            <wp:effectExtent l="0" t="0" r="0" b="7620"/>
+            <wp:docPr id="1200772981" name="Imagem 1" descr="Interface gráfica do usuário, Texto, Aplicativo, Email&#10;&#10;Descrição gerada automaticamente"/>
+            <wp:cNvGraphicFramePr>
+              <a:graphicFrameLocks xmlns:a="http://schemas.openxmlformats.org/drawingml/2006/main" noChangeAspect="1"/>
+            </wp:cNvGraphicFramePr>
+            <a:graphic xmlns:a="http://schemas.openxmlformats.org/drawingml/2006/main">
+              <a:graphicData uri="http://schemas.openxmlformats.org/drawingml/2006/picture">
+                <pic:pic xmlns:pic="http://schemas.openxmlformats.org/drawingml/2006/picture">
+                  <pic:nvPicPr>
+                    <pic:cNvPr id="1200772981" name="Imagem 1" descr="Interface gráfica do usuário, Texto, Aplicativo, Email&#10;&#10;Descrição gerada automaticamente"/>
+                    <pic:cNvPicPr/>
+                  </pic:nvPicPr>
+                  <pic:blipFill>
+                    <a:blip r:embed="rId12"/>
+                    <a:stretch>
+                      <a:fillRect/>
+                    </a:stretch>
+                  </pic:blipFill>
+                  <pic:spPr>
+                    <a:xfrm>
+                      <a:off x="0" y="0"/>
+                      <a:ext cx="5760085" cy="2526030"/>
                     </a:xfrm>
                     <a:prstGeom prst="rect">
                       <a:avLst/>

</xml_diff>